<commit_message>
Updated Data Cleaning Document
</commit_message>
<xml_diff>
--- a/Draft/working-data/INFM600_0101_KeenKoalas_DataCleaning.docx
+++ b/Draft/working-data/INFM600_0101_KeenKoalas_DataCleaning.docx
@@ -1,6 +1,6 @@
 
 <file path=word/document.xml><?xml version="1.0" encoding="utf-8"?>
-<w:document xmlns:wpc="http://schemas.microsoft.com/office/word/2010/wordprocessingCanvas" xmlns:cx="http://schemas.microsoft.com/office/drawing/2014/chartex" xmlns:cx1="http://schemas.microsoft.com/office/drawing/2015/9/8/chartex" xmlns:cx2="http://schemas.microsoft.com/office/drawing/2015/10/21/chartex" xmlns:cx3="http://schemas.microsoft.com/office/drawing/2016/5/9/chartex" xmlns:cx4="http://schemas.microsoft.com/office/drawing/2016/5/10/chartex" xmlns:cx5="http://schemas.microsoft.com/office/drawing/2016/5/11/chartex" xmlns:mc="http://schemas.openxmlformats.org/markup-compatibility/2006" xmlns:o="urn:schemas-microsoft-com:office:office" xmlns:r="http://schemas.openxmlformats.org/officeDocument/2006/relationships" xmlns:m="http://schemas.openxmlformats.org/officeDocument/2006/math" xmlns:v="urn:schemas-microsoft-com:vml" xmlns:wp14="http://schemas.microsoft.com/office/word/2010/wordprocessingDrawing" xmlns:wp="http://schemas.openxmlformats.org/drawingml/2006/wordprocessingDrawing" xmlns:w10="urn:schemas-microsoft-com:office:word" xmlns:w="http://schemas.openxmlformats.org/wordprocessingml/2006/main" xmlns:w14="http://schemas.microsoft.com/office/word/2010/wordml" xmlns:w15="http://schemas.microsoft.com/office/word/2012/wordml" xmlns:w16se="http://schemas.microsoft.com/office/word/2015/wordml/symex" xmlns:wpg="http://schemas.microsoft.com/office/word/2010/wordprocessingGroup" xmlns:wpi="http://schemas.microsoft.com/office/word/2010/wordprocessingInk" xmlns:wne="http://schemas.microsoft.com/office/word/2006/wordml" xmlns:wps="http://schemas.microsoft.com/office/word/2010/wordprocessingShape" mc:Ignorable="w14 w15 w16se wp14">
+<w:document xmlns:wpc="http://schemas.microsoft.com/office/word/2010/wordprocessingCanvas" xmlns:mc="http://schemas.openxmlformats.org/markup-compatibility/2006" xmlns:o="urn:schemas-microsoft-com:office:office" xmlns:r="http://schemas.openxmlformats.org/officeDocument/2006/relationships" xmlns:m="http://schemas.openxmlformats.org/officeDocument/2006/math" xmlns:v="urn:schemas-microsoft-com:vml" xmlns:wp14="http://schemas.microsoft.com/office/word/2010/wordprocessingDrawing" xmlns:wp="http://schemas.openxmlformats.org/drawingml/2006/wordprocessingDrawing" xmlns:w10="urn:schemas-microsoft-com:office:word" xmlns:w="http://schemas.openxmlformats.org/wordprocessingml/2006/main" xmlns:w14="http://schemas.microsoft.com/office/word/2010/wordml" xmlns:w15="http://schemas.microsoft.com/office/word/2012/wordml" xmlns:wpg="http://schemas.microsoft.com/office/word/2010/wordprocessingGroup" xmlns:wpi="http://schemas.microsoft.com/office/word/2010/wordprocessingInk" xmlns:wne="http://schemas.microsoft.com/office/word/2006/wordml" xmlns:wps="http://schemas.microsoft.com/office/word/2010/wordprocessingShape" mc:Ignorable="w14 w15 wp14">
   <w:body>
     <w:sdt>
       <w:sdtPr>
@@ -38,7 +38,7 @@
           <w:r>
             <w:rPr>
               <w:noProof/>
-              <w:lang w:eastAsia="en-US"/>
+              <w:lang w:val="en-IN" w:eastAsia="en-IN"/>
             </w:rPr>
             <mc:AlternateContent>
               <mc:Choice Requires="wps">
@@ -248,7 +248,7 @@
           <w:r>
             <w:rPr>
               <w:noProof/>
-              <w:lang w:eastAsia="en-US"/>
+              <w:lang w:val="en-IN" w:eastAsia="en-IN"/>
             </w:rPr>
             <mc:AlternateContent>
               <mc:Choice Requires="wps">
@@ -355,8 +355,17 @@
                                     <w:sz w:val="28"/>
                                     <w:szCs w:val="28"/>
                                   </w:rPr>
-                                  <w:t>Saba Aldughaither</w:t>
+                                  <w:t xml:space="preserve">Saba </w:t>
                                 </w:r>
+                                <w:proofErr w:type="spellStart"/>
+                                <w:r>
+                                  <w:rPr>
+                                    <w:sz w:val="28"/>
+                                    <w:szCs w:val="28"/>
+                                  </w:rPr>
+                                  <w:t>Aldughaither</w:t>
+                                </w:r>
+                                <w:proofErr w:type="spellEnd"/>
                               </w:p>
                               <w:p>
                                 <w:pPr>
@@ -367,13 +376,31 @@
                                     <w:szCs w:val="28"/>
                                   </w:rPr>
                                 </w:pPr>
+                                <w:proofErr w:type="spellStart"/>
                                 <w:r>
                                   <w:rPr>
                                     <w:sz w:val="28"/>
                                     <w:szCs w:val="28"/>
                                   </w:rPr>
-                                  <w:t>Mayuresh Amdekar</w:t>
+                                  <w:t>Mayuresh</w:t>
                                 </w:r>
+                                <w:proofErr w:type="spellEnd"/>
+                                <w:r>
+                                  <w:rPr>
+                                    <w:sz w:val="28"/>
+                                    <w:szCs w:val="28"/>
+                                  </w:rPr>
+                                  <w:t xml:space="preserve"> </w:t>
+                                </w:r>
+                                <w:proofErr w:type="spellStart"/>
+                                <w:r>
+                                  <w:rPr>
+                                    <w:sz w:val="28"/>
+                                    <w:szCs w:val="28"/>
+                                  </w:rPr>
+                                  <w:t>Amdekar</w:t>
+                                </w:r>
+                                <w:proofErr w:type="spellEnd"/>
                               </w:p>
                               <w:p>
                                 <w:pPr>
@@ -570,6 +597,7 @@
         <w:rPr>
           <w:rFonts w:ascii="Times New Roman" w:hAnsi="Times New Roman" w:cs="Times New Roman"/>
           <w:b/>
+          <w:sz w:val="24"/>
         </w:rPr>
       </w:pPr>
       <w:r>
@@ -579,6 +607,463 @@
           <w:sz w:val="24"/>
         </w:rPr>
         <w:lastRenderedPageBreak/>
+        <w:t>Data Source:</w:t>
+      </w:r>
+    </w:p>
+    <w:p>
+      <w:pPr>
+        <w:spacing w:after="0" w:line="360" w:lineRule="auto"/>
+        <w:jc w:val="both"/>
+        <w:rPr>
+          <w:rFonts w:ascii="Times New Roman" w:hAnsi="Times New Roman" w:cs="Times New Roman"/>
+        </w:rPr>
+      </w:pPr>
+      <w:r>
+        <w:rPr>
+          <w:rFonts w:ascii="Times New Roman" w:hAnsi="Times New Roman" w:cs="Times New Roman"/>
+        </w:rPr>
+        <w:t>The Pesticides Data Program (PDP) is a national pesticide residue monitoring program</w:t>
+      </w:r>
+      <w:r>
+        <w:rPr>
+          <w:rFonts w:ascii="Times New Roman" w:hAnsi="Times New Roman" w:cs="Times New Roman"/>
+        </w:rPr>
+        <w:t xml:space="preserve"> which is implemented by United States Department of Agriculture </w:t>
+      </w:r>
+      <w:r>
+        <w:rPr>
+          <w:rFonts w:ascii="Times New Roman" w:hAnsi="Times New Roman" w:cs="Times New Roman"/>
+        </w:rPr>
+        <w:t xml:space="preserve">and </w:t>
+      </w:r>
+      <w:r>
+        <w:rPr>
+          <w:rFonts w:ascii="Times New Roman" w:hAnsi="Times New Roman" w:cs="Times New Roman"/>
+        </w:rPr>
+        <w:t xml:space="preserve">it </w:t>
+      </w:r>
+      <w:r>
+        <w:rPr>
+          <w:rFonts w:ascii="Times New Roman" w:hAnsi="Times New Roman" w:cs="Times New Roman"/>
+        </w:rPr>
+        <w:t>produces the most comprehensive pesticide residue database in the U.S. This dataset contains PDP sampling and residue testing data and results along with file layouts and reference lists</w:t>
+      </w:r>
+      <w:r>
+        <w:rPr>
+          <w:rFonts w:ascii="Times New Roman" w:hAnsi="Times New Roman" w:cs="Times New Roman"/>
+        </w:rPr>
+        <w:t xml:space="preserve"> that can be used to interpret the standardized codes used in the PDP dataset.</w:t>
+      </w:r>
+      <w:r>
+        <w:rPr>
+          <w:rFonts w:ascii="Times New Roman" w:hAnsi="Times New Roman" w:cs="Times New Roman"/>
+        </w:rPr>
+        <w:t xml:space="preserve"> </w:t>
+      </w:r>
+      <w:r>
+        <w:rPr>
+          <w:rFonts w:ascii="Times New Roman" w:hAnsi="Times New Roman" w:cs="Times New Roman"/>
+        </w:rPr>
+        <w:t>The</w:t>
+      </w:r>
+      <w:r>
+        <w:rPr>
+          <w:rFonts w:ascii="Times New Roman" w:hAnsi="Times New Roman" w:cs="Times New Roman"/>
+        </w:rPr>
+        <w:t xml:space="preserve"> dataset contains the data for the years ranging from 1992-2014. </w:t>
+      </w:r>
+      <w:r>
+        <w:rPr>
+          <w:rFonts w:ascii="Times New Roman" w:hAnsi="Times New Roman" w:cs="Times New Roman"/>
+        </w:rPr>
+        <w:t>The Agricultural marketing service</w:t>
+      </w:r>
+      <w:r>
+        <w:rPr>
+          <w:rFonts w:ascii="Times New Roman" w:hAnsi="Times New Roman" w:cs="Times New Roman"/>
+        </w:rPr>
+        <w:t xml:space="preserve"> has tested</w:t>
+      </w:r>
+      <w:r>
+        <w:rPr>
+          <w:rFonts w:ascii="Times New Roman" w:hAnsi="Times New Roman" w:cs="Times New Roman"/>
+        </w:rPr>
+        <w:t xml:space="preserve"> for pesticide residue on over ten thousand samples of agricultural goods sold in the U</w:t>
+      </w:r>
+      <w:r>
+        <w:rPr>
+          <w:rFonts w:ascii="Times New Roman" w:hAnsi="Times New Roman" w:cs="Times New Roman"/>
+        </w:rPr>
+        <w:t>.</w:t>
+      </w:r>
+      <w:r>
+        <w:rPr>
+          <w:rFonts w:ascii="Times New Roman" w:hAnsi="Times New Roman" w:cs="Times New Roman"/>
+        </w:rPr>
+        <w:t>S every year. These datasets include details such as where and when the item samples were collected, the types of processing the products had undergone, the types and amounts of residue, and whether the products had organic or pesticide-free claims.</w:t>
+      </w:r>
+      <w:r>
+        <w:rPr>
+          <w:rFonts w:ascii="Times New Roman" w:hAnsi="Times New Roman" w:cs="Times New Roman"/>
+        </w:rPr>
+        <w:t xml:space="preserve"> </w:t>
+      </w:r>
+      <w:r>
+        <w:rPr>
+          <w:rFonts w:ascii="Times New Roman" w:hAnsi="Times New Roman" w:cs="Times New Roman"/>
+        </w:rPr>
+        <w:t xml:space="preserve">The monitoring program division administers PDP activities, including the sampling, testing, and reporting of pesticide residues on agricultural commodities in the U.S. food supply, with an emphasis on those commodities highly consumed by infants and children. The program is implemented through cooperation with state agriculture departments and other federal agencies. </w:t>
+      </w:r>
+    </w:p>
+    <w:p>
+      <w:pPr>
+        <w:spacing w:after="0" w:line="360" w:lineRule="auto"/>
+        <w:jc w:val="both"/>
+        <w:rPr>
+          <w:rFonts w:ascii="Times New Roman" w:hAnsi="Times New Roman" w:cs="Times New Roman"/>
+        </w:rPr>
+      </w:pPr>
+      <w:r>
+        <w:rPr>
+          <w:rFonts w:ascii="Times New Roman" w:hAnsi="Times New Roman" w:cs="Times New Roman"/>
+        </w:rPr>
+        <w:t>Dataset Citation:</w:t>
+      </w:r>
+    </w:p>
+    <w:p>
+      <w:pPr>
+        <w:spacing w:after="0" w:line="360" w:lineRule="auto"/>
+        <w:rPr>
+          <w:rFonts w:ascii="Times New Roman" w:hAnsi="Times New Roman" w:cs="Times New Roman"/>
+        </w:rPr>
+      </w:pPr>
+      <w:r>
+        <w:rPr>
+          <w:rFonts w:ascii="Times New Roman" w:hAnsi="Times New Roman" w:cs="Times New Roman"/>
+        </w:rPr>
+        <w:t xml:space="preserve">United States Department of Agriculture, Agricultural Marketing Service. (2016). PDP Databases, 1992-2014. [ZIP archives with data files]. Retrieved September 9, 2016, from: </w:t>
+      </w:r>
+      <w:hyperlink r:id="rId8" w:history="1">
+        <w:r>
+          <w:rPr>
+            <w:rStyle w:val="Hyperlink"/>
+            <w:rFonts w:ascii="Times New Roman" w:hAnsi="Times New Roman" w:cs="Times New Roman"/>
+          </w:rPr>
+          <w:t>https://www.ams.usda.gov/datasets/pdp/pdpdata</w:t>
+        </w:r>
+      </w:hyperlink>
+    </w:p>
+    <w:p>
+      <w:pPr>
+        <w:spacing w:after="0" w:line="360" w:lineRule="auto"/>
+        <w:rPr>
+          <w:rFonts w:ascii="Times New Roman" w:hAnsi="Times New Roman" w:cs="Times New Roman"/>
+        </w:rPr>
+      </w:pPr>
+    </w:p>
+    <w:p>
+      <w:pPr>
+        <w:spacing w:after="0" w:line="360" w:lineRule="auto"/>
+        <w:rPr>
+          <w:rFonts w:ascii="Times New Roman" w:hAnsi="Times New Roman" w:cs="Times New Roman"/>
+          <w:b/>
+          <w:sz w:val="24"/>
+          <w:szCs w:val="24"/>
+        </w:rPr>
+      </w:pPr>
+      <w:r>
+        <w:rPr>
+          <w:rFonts w:ascii="Times New Roman" w:hAnsi="Times New Roman" w:cs="Times New Roman"/>
+          <w:b/>
+          <w:sz w:val="24"/>
+          <w:szCs w:val="24"/>
+        </w:rPr>
+        <w:t>Licensing</w:t>
+      </w:r>
+      <w:r>
+        <w:rPr>
+          <w:rFonts w:ascii="Times New Roman" w:hAnsi="Times New Roman" w:cs="Times New Roman"/>
+          <w:b/>
+          <w:sz w:val="24"/>
+          <w:szCs w:val="24"/>
+        </w:rPr>
+        <w:t>:</w:t>
+      </w:r>
+    </w:p>
+    <w:p>
+      <w:pPr>
+        <w:spacing w:after="0" w:line="360" w:lineRule="auto"/>
+        <w:rPr>
+          <w:rFonts w:ascii="Times New Roman" w:hAnsi="Times New Roman" w:cs="Times New Roman"/>
+        </w:rPr>
+      </w:pPr>
+      <w:r>
+        <w:rPr>
+          <w:rFonts w:ascii="Times New Roman" w:hAnsi="Times New Roman" w:cs="Times New Roman"/>
+        </w:rPr>
+        <w:t>The Agricultural Marketing Service (AMS) of the USDA specifies on its privacy page that all information on its site is public and can be copied or distr</w:t>
+      </w:r>
+      <w:r>
+        <w:rPr>
+          <w:rFonts w:ascii="Times New Roman" w:hAnsi="Times New Roman" w:cs="Times New Roman"/>
+        </w:rPr>
+        <w:t>ibuted if credit is given.</w:t>
+      </w:r>
+    </w:p>
+    <w:p>
+      <w:pPr>
+        <w:spacing w:after="0" w:line="360" w:lineRule="auto"/>
+        <w:rPr>
+          <w:rFonts w:ascii="Times New Roman" w:hAnsi="Times New Roman" w:cs="Times New Roman"/>
+        </w:rPr>
+      </w:pPr>
+      <w:r>
+        <w:rPr>
+          <w:rFonts w:ascii="Times New Roman" w:hAnsi="Times New Roman" w:cs="Times New Roman"/>
+        </w:rPr>
+        <w:t xml:space="preserve">United States Department of Agriculture, </w:t>
+      </w:r>
+      <w:r>
+        <w:rPr>
+          <w:rFonts w:ascii="Times New Roman" w:hAnsi="Times New Roman" w:cs="Times New Roman"/>
+        </w:rPr>
+        <w:t>Agricultural Marketing Service. (2016).</w:t>
+      </w:r>
+      <w:r>
+        <w:rPr>
+          <w:rFonts w:ascii="Times New Roman" w:hAnsi="Times New Roman" w:cs="Times New Roman"/>
+        </w:rPr>
+        <w:t xml:space="preserve"> Privacy Statement. Retrieved November 2, 2016, from: </w:t>
+      </w:r>
+      <w:hyperlink r:id="rId9" w:history="1">
+        <w:r>
+          <w:rPr>
+            <w:rStyle w:val="Hyperlink"/>
+            <w:rFonts w:ascii="Times New Roman" w:hAnsi="Times New Roman" w:cs="Times New Roman"/>
+          </w:rPr>
+          <w:t>https://www.</w:t>
+        </w:r>
+        <w:r>
+          <w:rPr>
+            <w:rStyle w:val="Hyperlink"/>
+            <w:rFonts w:ascii="Times New Roman" w:hAnsi="Times New Roman" w:cs="Times New Roman"/>
+          </w:rPr>
+          <w:t>ams.usda.gov/about-ams/privacy</w:t>
+        </w:r>
+      </w:hyperlink>
+    </w:p>
+    <w:p>
+      <w:pPr>
+        <w:spacing w:after="0" w:line="360" w:lineRule="auto"/>
+        <w:rPr>
+          <w:rFonts w:ascii="Times New Roman" w:hAnsi="Times New Roman" w:cs="Times New Roman"/>
+        </w:rPr>
+      </w:pPr>
+    </w:p>
+    <w:p>
+      <w:pPr>
+        <w:spacing w:after="0" w:line="360" w:lineRule="auto"/>
+        <w:rPr>
+          <w:rFonts w:ascii="Times New Roman" w:hAnsi="Times New Roman" w:cs="Times New Roman"/>
+          <w:b/>
+          <w:sz w:val="24"/>
+          <w:szCs w:val="24"/>
+        </w:rPr>
+      </w:pPr>
+      <w:r>
+        <w:rPr>
+          <w:rFonts w:ascii="Times New Roman" w:hAnsi="Times New Roman" w:cs="Times New Roman"/>
+          <w:b/>
+          <w:sz w:val="24"/>
+          <w:szCs w:val="24"/>
+        </w:rPr>
+        <w:t>Metadata:</w:t>
+      </w:r>
+    </w:p>
+    <w:p>
+      <w:pPr>
+        <w:spacing w:after="0" w:line="360" w:lineRule="auto"/>
+        <w:rPr>
+          <w:rFonts w:ascii="Times New Roman" w:hAnsi="Times New Roman" w:cs="Times New Roman"/>
+        </w:rPr>
+      </w:pPr>
+      <w:r>
+        <w:rPr>
+          <w:rFonts w:ascii="Times New Roman" w:hAnsi="Times New Roman" w:cs="Times New Roman"/>
+        </w:rPr>
+        <w:t>This dataset consists of the details of the food samples which were tested from 1992-2014. There are standardized codes in the dataset which are explained in the metadata. The metadata consists of:</w:t>
+      </w:r>
+    </w:p>
+    <w:p>
+      <w:pPr>
+        <w:spacing w:after="0" w:line="360" w:lineRule="auto"/>
+        <w:rPr>
+          <w:rFonts w:ascii="Times New Roman" w:hAnsi="Times New Roman" w:cs="Times New Roman"/>
+        </w:rPr>
+      </w:pPr>
+    </w:p>
+    <w:p>
+      <w:pPr>
+        <w:spacing w:after="0" w:line="360" w:lineRule="auto"/>
+        <w:rPr>
+          <w:rFonts w:ascii="Times New Roman" w:hAnsi="Times New Roman" w:cs="Times New Roman"/>
+        </w:rPr>
+      </w:pPr>
+      <w:r>
+        <w:rPr>
+          <w:rFonts w:ascii="Times New Roman" w:hAnsi="Times New Roman" w:cs="Times New Roman"/>
+        </w:rPr>
+        <w:t>1. An I</w:t>
+      </w:r>
+      <w:r>
+        <w:rPr>
+          <w:rFonts w:ascii="Times New Roman" w:hAnsi="Times New Roman" w:cs="Times New Roman"/>
+        </w:rPr>
+        <w:t>nstructions file which explains how to load the dataset in Microsoft Excel or Microsoft Access and also a description of all the files which are included in the data for a particular year such as the samples file, results file, data dictionary, etc.</w:t>
+      </w:r>
+    </w:p>
+    <w:p>
+      <w:pPr>
+        <w:spacing w:after="0" w:line="360" w:lineRule="auto"/>
+        <w:rPr>
+          <w:rFonts w:ascii="Times New Roman" w:hAnsi="Times New Roman" w:cs="Times New Roman"/>
+        </w:rPr>
+      </w:pPr>
+      <w:r>
+        <w:rPr>
+          <w:rFonts w:ascii="Times New Roman" w:hAnsi="Times New Roman" w:cs="Times New Roman"/>
+        </w:rPr>
+        <w:t>2</w:t>
+      </w:r>
+      <w:r>
+        <w:rPr>
+          <w:rFonts w:ascii="Times New Roman" w:hAnsi="Times New Roman" w:cs="Times New Roman"/>
+        </w:rPr>
+        <w:t>.</w:t>
+      </w:r>
+      <w:r>
+        <w:rPr>
+          <w:rFonts w:ascii="Times New Roman" w:hAnsi="Times New Roman" w:cs="Times New Roman"/>
+        </w:rPr>
+        <w:t xml:space="preserve"> The </w:t>
+      </w:r>
+      <w:r>
+        <w:rPr>
+          <w:rFonts w:ascii="Times New Roman" w:hAnsi="Times New Roman" w:cs="Times New Roman"/>
+        </w:rPr>
+        <w:t>Data D</w:t>
+      </w:r>
+      <w:r>
+        <w:rPr>
+          <w:rFonts w:ascii="Times New Roman" w:hAnsi="Times New Roman" w:cs="Times New Roman"/>
+        </w:rPr>
+        <w:t>ictionary</w:t>
+      </w:r>
+      <w:r>
+        <w:rPr>
+          <w:rFonts w:ascii="Times New Roman" w:hAnsi="Times New Roman" w:cs="Times New Roman"/>
+        </w:rPr>
+        <w:t xml:space="preserve"> file</w:t>
+      </w:r>
+      <w:r>
+        <w:rPr>
+          <w:rFonts w:ascii="Times New Roman" w:hAnsi="Times New Roman" w:cs="Times New Roman"/>
+        </w:rPr>
+        <w:t xml:space="preserve"> </w:t>
+      </w:r>
+      <w:r>
+        <w:rPr>
+          <w:rFonts w:ascii="Times New Roman" w:hAnsi="Times New Roman" w:cs="Times New Roman"/>
+        </w:rPr>
+        <w:t>for the samples and results for each year which describes the column headers, the data type of the column and the number of samples and results for each year.</w:t>
+      </w:r>
+    </w:p>
+    <w:p>
+      <w:pPr>
+        <w:spacing w:after="0" w:line="360" w:lineRule="auto"/>
+        <w:rPr>
+          <w:rFonts w:ascii="Times New Roman" w:hAnsi="Times New Roman" w:cs="Times New Roman"/>
+        </w:rPr>
+      </w:pPr>
+      <w:r>
+        <w:rPr>
+          <w:rFonts w:ascii="Times New Roman" w:hAnsi="Times New Roman" w:cs="Times New Roman"/>
+        </w:rPr>
+        <w:lastRenderedPageBreak/>
+        <w:t>2.</w:t>
+      </w:r>
+      <w:r>
+        <w:rPr>
+          <w:rFonts w:ascii="Times New Roman" w:hAnsi="Times New Roman" w:cs="Times New Roman"/>
+        </w:rPr>
+        <w:t xml:space="preserve"> The Reference T</w:t>
+      </w:r>
+      <w:r>
+        <w:rPr>
+          <w:rFonts w:ascii="Times New Roman" w:hAnsi="Times New Roman" w:cs="Times New Roman"/>
+        </w:rPr>
+        <w:t>able</w:t>
+      </w:r>
+      <w:r>
+        <w:rPr>
+          <w:rFonts w:ascii="Times New Roman" w:hAnsi="Times New Roman" w:cs="Times New Roman"/>
+        </w:rPr>
+        <w:t>s D</w:t>
+      </w:r>
+      <w:r>
+        <w:rPr>
+          <w:rFonts w:ascii="Times New Roman" w:hAnsi="Times New Roman" w:cs="Times New Roman"/>
+        </w:rPr>
+        <w:t>ictionary</w:t>
+      </w:r>
+      <w:r>
+        <w:rPr>
+          <w:rFonts w:ascii="Times New Roman" w:hAnsi="Times New Roman" w:cs="Times New Roman"/>
+        </w:rPr>
+        <w:t xml:space="preserve"> file</w:t>
+      </w:r>
+      <w:r>
+        <w:rPr>
+          <w:rFonts w:ascii="Times New Roman" w:hAnsi="Times New Roman" w:cs="Times New Roman"/>
+        </w:rPr>
+        <w:t xml:space="preserve"> which can be used to interpret the standar</w:t>
+      </w:r>
+      <w:r>
+        <w:rPr>
+          <w:rFonts w:ascii="Times New Roman" w:hAnsi="Times New Roman" w:cs="Times New Roman"/>
+        </w:rPr>
+        <w:t>dized codes in the dataset (for</w:t>
+      </w:r>
+      <w:r>
+        <w:rPr>
+          <w:rFonts w:ascii="Times New Roman" w:hAnsi="Times New Roman" w:cs="Times New Roman"/>
+        </w:rPr>
+        <w:t xml:space="preserve"> example. there are reference tables describing the codes for commodity names, commodity type, country name, origin of sample, pesticide name, etc.)</w:t>
+      </w:r>
+    </w:p>
+    <w:p>
+      <w:pPr>
+        <w:spacing w:after="0" w:line="360" w:lineRule="auto"/>
+        <w:rPr>
+          <w:rFonts w:ascii="Times New Roman" w:hAnsi="Times New Roman" w:cs="Times New Roman"/>
+        </w:rPr>
+      </w:pPr>
+    </w:p>
+    <w:p>
+      <w:pPr>
+        <w:spacing w:after="0" w:line="360" w:lineRule="auto"/>
+        <w:jc w:val="both"/>
+        <w:rPr>
+          <w:rFonts w:ascii="Times New Roman" w:hAnsi="Times New Roman" w:cs="Times New Roman"/>
+          <w:b/>
+        </w:rPr>
+      </w:pPr>
+      <w:r>
+        <w:rPr>
+          <w:rFonts w:ascii="Times New Roman" w:hAnsi="Times New Roman" w:cs="Times New Roman"/>
+          <w:b/>
+          <w:sz w:val="24"/>
+        </w:rPr>
         <w:t>Ratio</w:t>
       </w:r>
       <w:r>
@@ -706,13 +1191,41 @@
         <w:rPr>
           <w:rFonts w:ascii="Times New Roman" w:hAnsi="Times New Roman" w:cs="Times New Roman"/>
         </w:rPr>
-        <w:t xml:space="preserve">The dataset is available in the form of a MS Access database. This data can be extracted into only the formats ".xls*". However, to use the dataset in R, the dataset needs to be in CSV (Comma Separated Value) format. Following is the error when we try to import an </w:t>
-      </w:r>
-      <w:r>
-        <w:rPr>
-          <w:rFonts w:ascii="Times New Roman" w:hAnsi="Times New Roman" w:cs="Times New Roman"/>
-        </w:rPr>
-        <w:t>".xlsx" file as dataset into R:</w:t>
+        <w:t>The dataset is available in the form of a MS Access database. This data can be extracted into only the formats ".</w:t>
+      </w:r>
+      <w:proofErr w:type="spellStart"/>
+      <w:r>
+        <w:rPr>
+          <w:rFonts w:ascii="Times New Roman" w:hAnsi="Times New Roman" w:cs="Times New Roman"/>
+        </w:rPr>
+        <w:t>xls</w:t>
+      </w:r>
+      <w:proofErr w:type="spellEnd"/>
+      <w:r>
+        <w:rPr>
+          <w:rFonts w:ascii="Times New Roman" w:hAnsi="Times New Roman" w:cs="Times New Roman"/>
+        </w:rPr>
+        <w:t xml:space="preserve">*". However, to use the dataset in R, the dataset needs to be in CSV (Comma Separated Value) format. Following is the error when we try to import an </w:t>
+      </w:r>
+      <w:r>
+        <w:rPr>
+          <w:rFonts w:ascii="Times New Roman" w:hAnsi="Times New Roman" w:cs="Times New Roman"/>
+        </w:rPr>
+        <w:t>".</w:t>
+      </w:r>
+      <w:proofErr w:type="spellStart"/>
+      <w:r>
+        <w:rPr>
+          <w:rFonts w:ascii="Times New Roman" w:hAnsi="Times New Roman" w:cs="Times New Roman"/>
+        </w:rPr>
+        <w:t>xlsx</w:t>
+      </w:r>
+      <w:proofErr w:type="spellEnd"/>
+      <w:r>
+        <w:rPr>
+          <w:rFonts w:ascii="Times New Roman" w:hAnsi="Times New Roman" w:cs="Times New Roman"/>
+        </w:rPr>
+        <w:t>" file as dataset into R:</w:t>
       </w:r>
     </w:p>
     <w:p>
@@ -742,7 +1255,7 @@
         <w:rPr>
           <w:rFonts w:ascii="Times New Roman" w:hAnsi="Times New Roman" w:cs="Times New Roman"/>
           <w:noProof/>
-          <w:lang w:eastAsia="en-US"/>
+          <w:lang w:val="en-IN" w:eastAsia="en-IN"/>
         </w:rPr>
         <w:drawing>
           <wp:inline distT="0" distB="0" distL="0" distR="0">
@@ -760,7 +1273,7 @@
                     <pic:cNvPicPr/>
                   </pic:nvPicPr>
                   <pic:blipFill>
-                    <a:blip r:embed="rId8">
+                    <a:blip r:embed="rId10">
                       <a:extLst>
                         <a:ext uri="{28A0092B-C50C-407E-A947-70E740481C1C}">
                           <a14:useLocalDpi xmlns:a14="http://schemas.microsoft.com/office/drawing/2010/main" val="0"/>
@@ -820,8 +1333,9 @@
         <w:rPr>
           <w:rFonts w:ascii="Times New Roman" w:hAnsi="Times New Roman" w:cs="Times New Roman"/>
           <w:noProof/>
-          <w:lang w:eastAsia="en-US"/>
-        </w:rPr>
+          <w:lang w:val="en-IN" w:eastAsia="en-IN"/>
+        </w:rPr>
+        <w:lastRenderedPageBreak/>
         <w:drawing>
           <wp:inline distT="0" distB="0" distL="0" distR="0">
             <wp:extent cx="5943600" cy="1398270"/>
@@ -838,7 +1352,7 @@
                     <pic:cNvPicPr/>
                   </pic:nvPicPr>
                   <pic:blipFill>
-                    <a:blip r:embed="rId9">
+                    <a:blip r:embed="rId11">
                       <a:extLst>
                         <a:ext uri="{28A0092B-C50C-407E-A947-70E740481C1C}">
                           <a14:useLocalDpi xmlns:a14="http://schemas.microsoft.com/office/drawing/2010/main" val="0"/>
@@ -911,7 +1425,6 @@
           <w:rFonts w:ascii="Times New Roman" w:hAnsi="Times New Roman" w:cs="Times New Roman"/>
           <w:u w:val="single"/>
         </w:rPr>
-        <w:lastRenderedPageBreak/>
         <w:t>Blank/NULL values</w:t>
       </w:r>
     </w:p>
@@ -1170,6 +1683,7 @@
           <w:rFonts w:ascii="Times New Roman" w:hAnsi="Times New Roman" w:cs="Times New Roman"/>
           <w:u w:val="single"/>
         </w:rPr>
+        <w:lastRenderedPageBreak/>
         <w:t>Missing Values</w:t>
       </w:r>
     </w:p>
@@ -1199,15 +1713,6 @@
         </w:rPr>
         <w:t>.</w:t>
       </w:r>
-    </w:p>
-    <w:p>
-      <w:pPr>
-        <w:spacing w:after="0" w:line="360" w:lineRule="auto"/>
-        <w:jc w:val="both"/>
-        <w:rPr>
-          <w:rFonts w:ascii="Times New Roman" w:hAnsi="Times New Roman" w:cs="Times New Roman"/>
-        </w:rPr>
-      </w:pPr>
     </w:p>
     <w:p>
       <w:pPr>
@@ -1219,6 +1724,8 @@
           <w:sz w:val="24"/>
         </w:rPr>
       </w:pPr>
+      <w:bookmarkStart w:id="0" w:name="_GoBack"/>
+      <w:bookmarkEnd w:id="0"/>
     </w:p>
     <w:p>
       <w:pPr>
@@ -1230,46 +1737,12 @@
           <w:sz w:val="24"/>
         </w:rPr>
       </w:pPr>
-    </w:p>
-    <w:p>
-      <w:pPr>
-        <w:spacing w:after="0" w:line="360" w:lineRule="auto"/>
-        <w:jc w:val="both"/>
+      <w:r>
         <w:rPr>
           <w:rFonts w:ascii="Times New Roman" w:hAnsi="Times New Roman" w:cs="Times New Roman"/>
           <w:b/>
           <w:sz w:val="24"/>
         </w:rPr>
-      </w:pPr>
-    </w:p>
-    <w:p>
-      <w:pPr>
-        <w:spacing w:after="0" w:line="360" w:lineRule="auto"/>
-        <w:jc w:val="both"/>
-        <w:rPr>
-          <w:rFonts w:ascii="Times New Roman" w:hAnsi="Times New Roman" w:cs="Times New Roman"/>
-          <w:b/>
-          <w:sz w:val="24"/>
-        </w:rPr>
-      </w:pPr>
-    </w:p>
-    <w:p>
-      <w:pPr>
-        <w:spacing w:after="0" w:line="360" w:lineRule="auto"/>
-        <w:jc w:val="both"/>
-        <w:rPr>
-          <w:rFonts w:ascii="Times New Roman" w:hAnsi="Times New Roman" w:cs="Times New Roman"/>
-          <w:b/>
-          <w:sz w:val="24"/>
-        </w:rPr>
-      </w:pPr>
-      <w:r>
-        <w:rPr>
-          <w:rFonts w:ascii="Times New Roman" w:hAnsi="Times New Roman" w:cs="Times New Roman"/>
-          <w:b/>
-          <w:sz w:val="24"/>
-        </w:rPr>
-        <w:lastRenderedPageBreak/>
         <w:t xml:space="preserve">Steps followed to clean the </w:t>
       </w:r>
       <w:r>
@@ -1426,14 +1899,7 @@
           <w:rFonts w:ascii="Times New Roman" w:hAnsi="Times New Roman" w:cs="Times New Roman"/>
           <w:b/>
         </w:rPr>
-        <w:t xml:space="preserve">temporary </w:t>
-      </w:r>
-      <w:r>
-        <w:rPr>
-          <w:rFonts w:ascii="Times New Roman" w:hAnsi="Times New Roman" w:cs="Times New Roman"/>
-          <w:b/>
-        </w:rPr>
-        <w:t>name</w:t>
+        <w:t>temporary name</w:t>
       </w:r>
       <w:r>
         <w:rPr>
@@ -1529,8 +1995,6 @@
         </w:rPr>
         <w:t>Above steps are followed for creating CSV files for Samples and Results data for both years: 2004 and 2014.</w:t>
       </w:r>
-      <w:bookmarkStart w:id="0" w:name="_GoBack"/>
-      <w:bookmarkEnd w:id="0"/>
     </w:p>
     <w:p>
       <w:pPr>
@@ -1553,7 +2017,7 @@
       </w:r>
     </w:p>
     <w:sectPr>
-      <w:headerReference w:type="default" r:id="rId10"/>
+      <w:headerReference w:type="default" r:id="rId12"/>
       <w:pgSz w:w="12240" w:h="15840"/>
       <w:pgMar w:top="1440" w:right="1440" w:bottom="1440" w:left="1440" w:header="720" w:footer="720" w:gutter="0"/>
       <w:pgNumType w:start="0"/>
@@ -1566,7 +2030,7 @@
 </file>
 
 <file path=word/endnotes.xml><?xml version="1.0" encoding="utf-8"?>
-<w:endnotes xmlns:wpc="http://schemas.microsoft.com/office/word/2010/wordprocessingCanvas" xmlns:cx="http://schemas.microsoft.com/office/drawing/2014/chartex" xmlns:cx1="http://schemas.microsoft.com/office/drawing/2015/9/8/chartex" xmlns:cx2="http://schemas.microsoft.com/office/drawing/2015/10/21/chartex" xmlns:cx3="http://schemas.microsoft.com/office/drawing/2016/5/9/chartex" xmlns:cx4="http://schemas.microsoft.com/office/drawing/2016/5/10/chartex" xmlns:cx5="http://schemas.microsoft.com/office/drawing/2016/5/11/chartex" xmlns:mc="http://schemas.openxmlformats.org/markup-compatibility/2006" xmlns:o="urn:schemas-microsoft-com:office:office" xmlns:r="http://schemas.openxmlformats.org/officeDocument/2006/relationships" xmlns:m="http://schemas.openxmlformats.org/officeDocument/2006/math" xmlns:v="urn:schemas-microsoft-com:vml" xmlns:wp14="http://schemas.microsoft.com/office/word/2010/wordprocessingDrawing" xmlns:wp="http://schemas.openxmlformats.org/drawingml/2006/wordprocessingDrawing" xmlns:w10="urn:schemas-microsoft-com:office:word" xmlns:w="http://schemas.openxmlformats.org/wordprocessingml/2006/main" xmlns:w14="http://schemas.microsoft.com/office/word/2010/wordml" xmlns:w15="http://schemas.microsoft.com/office/word/2012/wordml" xmlns:w16se="http://schemas.microsoft.com/office/word/2015/wordml/symex" xmlns:wpg="http://schemas.microsoft.com/office/word/2010/wordprocessingGroup" xmlns:wpi="http://schemas.microsoft.com/office/word/2010/wordprocessingInk" xmlns:wne="http://schemas.microsoft.com/office/word/2006/wordml" xmlns:wps="http://schemas.microsoft.com/office/word/2010/wordprocessingShape" mc:Ignorable="w14 w15 w16se wp14">
+<w:endnotes xmlns:wpc="http://schemas.microsoft.com/office/word/2010/wordprocessingCanvas" xmlns:mc="http://schemas.openxmlformats.org/markup-compatibility/2006" xmlns:o="urn:schemas-microsoft-com:office:office" xmlns:r="http://schemas.openxmlformats.org/officeDocument/2006/relationships" xmlns:m="http://schemas.openxmlformats.org/officeDocument/2006/math" xmlns:v="urn:schemas-microsoft-com:vml" xmlns:wp14="http://schemas.microsoft.com/office/word/2010/wordprocessingDrawing" xmlns:wp="http://schemas.openxmlformats.org/drawingml/2006/wordprocessingDrawing" xmlns:w10="urn:schemas-microsoft-com:office:word" xmlns:w="http://schemas.openxmlformats.org/wordprocessingml/2006/main" xmlns:w14="http://schemas.microsoft.com/office/word/2010/wordml" xmlns:w15="http://schemas.microsoft.com/office/word/2012/wordml" xmlns:wpg="http://schemas.microsoft.com/office/word/2010/wordprocessingGroup" xmlns:wpi="http://schemas.microsoft.com/office/word/2010/wordprocessingInk" xmlns:wne="http://schemas.microsoft.com/office/word/2006/wordml" xmlns:wps="http://schemas.microsoft.com/office/word/2010/wordprocessingShape" mc:Ignorable="w14 w15 wp14">
   <w:endnote w:type="separator" w:id="-1">
     <w:p>
       <w:pPr>
@@ -1591,7 +2055,7 @@
 </file>
 
 <file path=word/footnotes.xml><?xml version="1.0" encoding="utf-8"?>
-<w:footnotes xmlns:wpc="http://schemas.microsoft.com/office/word/2010/wordprocessingCanvas" xmlns:cx="http://schemas.microsoft.com/office/drawing/2014/chartex" xmlns:cx1="http://schemas.microsoft.com/office/drawing/2015/9/8/chartex" xmlns:cx2="http://schemas.microsoft.com/office/drawing/2015/10/21/chartex" xmlns:cx3="http://schemas.microsoft.com/office/drawing/2016/5/9/chartex" xmlns:cx4="http://schemas.microsoft.com/office/drawing/2016/5/10/chartex" xmlns:cx5="http://schemas.microsoft.com/office/drawing/2016/5/11/chartex" xmlns:mc="http://schemas.openxmlformats.org/markup-compatibility/2006" xmlns:o="urn:schemas-microsoft-com:office:office" xmlns:r="http://schemas.openxmlformats.org/officeDocument/2006/relationships" xmlns:m="http://schemas.openxmlformats.org/officeDocument/2006/math" xmlns:v="urn:schemas-microsoft-com:vml" xmlns:wp14="http://schemas.microsoft.com/office/word/2010/wordprocessingDrawing" xmlns:wp="http://schemas.openxmlformats.org/drawingml/2006/wordprocessingDrawing" xmlns:w10="urn:schemas-microsoft-com:office:word" xmlns:w="http://schemas.openxmlformats.org/wordprocessingml/2006/main" xmlns:w14="http://schemas.microsoft.com/office/word/2010/wordml" xmlns:w15="http://schemas.microsoft.com/office/word/2012/wordml" xmlns:w16se="http://schemas.microsoft.com/office/word/2015/wordml/symex" xmlns:wpg="http://schemas.microsoft.com/office/word/2010/wordprocessingGroup" xmlns:wpi="http://schemas.microsoft.com/office/word/2010/wordprocessingInk" xmlns:wne="http://schemas.microsoft.com/office/word/2006/wordml" xmlns:wps="http://schemas.microsoft.com/office/word/2010/wordprocessingShape" mc:Ignorable="w14 w15 w16se wp14">
+<w:footnotes xmlns:wpc="http://schemas.microsoft.com/office/word/2010/wordprocessingCanvas" xmlns:mc="http://schemas.openxmlformats.org/markup-compatibility/2006" xmlns:o="urn:schemas-microsoft-com:office:office" xmlns:r="http://schemas.openxmlformats.org/officeDocument/2006/relationships" xmlns:m="http://schemas.openxmlformats.org/officeDocument/2006/math" xmlns:v="urn:schemas-microsoft-com:vml" xmlns:wp14="http://schemas.microsoft.com/office/word/2010/wordprocessingDrawing" xmlns:wp="http://schemas.openxmlformats.org/drawingml/2006/wordprocessingDrawing" xmlns:w10="urn:schemas-microsoft-com:office:word" xmlns:w="http://schemas.openxmlformats.org/wordprocessingml/2006/main" xmlns:w14="http://schemas.microsoft.com/office/word/2010/wordml" xmlns:w15="http://schemas.microsoft.com/office/word/2012/wordml" xmlns:wpg="http://schemas.microsoft.com/office/word/2010/wordprocessingGroup" xmlns:wpi="http://schemas.microsoft.com/office/word/2010/wordprocessingInk" xmlns:wne="http://schemas.microsoft.com/office/word/2006/wordml" xmlns:wps="http://schemas.microsoft.com/office/word/2010/wordprocessingShape" mc:Ignorable="w14 w15 wp14">
   <w:footnote w:type="separator" w:id="-1">
     <w:p>
       <w:pPr>
@@ -1616,7 +2080,7 @@
 </file>
 
 <file path=word/header1.xml><?xml version="1.0" encoding="utf-8"?>
-<w:hdr xmlns:wpc="http://schemas.microsoft.com/office/word/2010/wordprocessingCanvas" xmlns:cx="http://schemas.microsoft.com/office/drawing/2014/chartex" xmlns:cx1="http://schemas.microsoft.com/office/drawing/2015/9/8/chartex" xmlns:cx2="http://schemas.microsoft.com/office/drawing/2015/10/21/chartex" xmlns:cx3="http://schemas.microsoft.com/office/drawing/2016/5/9/chartex" xmlns:cx4="http://schemas.microsoft.com/office/drawing/2016/5/10/chartex" xmlns:cx5="http://schemas.microsoft.com/office/drawing/2016/5/11/chartex" xmlns:mc="http://schemas.openxmlformats.org/markup-compatibility/2006" xmlns:o="urn:schemas-microsoft-com:office:office" xmlns:r="http://schemas.openxmlformats.org/officeDocument/2006/relationships" xmlns:m="http://schemas.openxmlformats.org/officeDocument/2006/math" xmlns:v="urn:schemas-microsoft-com:vml" xmlns:wp14="http://schemas.microsoft.com/office/word/2010/wordprocessingDrawing" xmlns:wp="http://schemas.openxmlformats.org/drawingml/2006/wordprocessingDrawing" xmlns:w10="urn:schemas-microsoft-com:office:word" xmlns:w="http://schemas.openxmlformats.org/wordprocessingml/2006/main" xmlns:w14="http://schemas.microsoft.com/office/word/2010/wordml" xmlns:w15="http://schemas.microsoft.com/office/word/2012/wordml" xmlns:w16se="http://schemas.microsoft.com/office/word/2015/wordml/symex" xmlns:wpg="http://schemas.microsoft.com/office/word/2010/wordprocessingGroup" xmlns:wpi="http://schemas.microsoft.com/office/word/2010/wordprocessingInk" xmlns:wne="http://schemas.microsoft.com/office/word/2006/wordml" xmlns:wps="http://schemas.microsoft.com/office/word/2010/wordprocessingShape" mc:Ignorable="w14 w15 w16se wp14">
+<w:hdr xmlns:wpc="http://schemas.microsoft.com/office/word/2010/wordprocessingCanvas" xmlns:mc="http://schemas.openxmlformats.org/markup-compatibility/2006" xmlns:o="urn:schemas-microsoft-com:office:office" xmlns:r="http://schemas.openxmlformats.org/officeDocument/2006/relationships" xmlns:m="http://schemas.openxmlformats.org/officeDocument/2006/math" xmlns:v="urn:schemas-microsoft-com:vml" xmlns:wp14="http://schemas.microsoft.com/office/word/2010/wordprocessingDrawing" xmlns:wp="http://schemas.openxmlformats.org/drawingml/2006/wordprocessingDrawing" xmlns:w10="urn:schemas-microsoft-com:office:word" xmlns:w="http://schemas.openxmlformats.org/wordprocessingml/2006/main" xmlns:w14="http://schemas.microsoft.com/office/word/2010/wordml" xmlns:w15="http://schemas.microsoft.com/office/word/2012/wordml" xmlns:wpg="http://schemas.microsoft.com/office/word/2010/wordprocessingGroup" xmlns:wpi="http://schemas.microsoft.com/office/word/2010/wordprocessingInk" xmlns:wne="http://schemas.microsoft.com/office/word/2006/wordml" xmlns:wps="http://schemas.microsoft.com/office/word/2010/wordprocessingShape" mc:Ignorable="w14 w15 wp14">
   <w:p>
     <w:pPr>
       <w:pStyle w:val="Header"/>
@@ -1642,7 +2106,49 @@
       <w:rPr>
         <w:rFonts w:ascii="Times New Roman" w:hAnsi="Times New Roman" w:cs="Times New Roman"/>
       </w:rPr>
-      <w:t>Saba Aldughaither, Mayuresh Amdekar, Eris Mei, Himanshu Sawant</w:t>
+      <w:t xml:space="preserve">Saba </w:t>
+    </w:r>
+    <w:proofErr w:type="spellStart"/>
+    <w:r>
+      <w:rPr>
+        <w:rFonts w:ascii="Times New Roman" w:hAnsi="Times New Roman" w:cs="Times New Roman"/>
+      </w:rPr>
+      <w:t>Aldughaither</w:t>
+    </w:r>
+    <w:proofErr w:type="spellEnd"/>
+    <w:r>
+      <w:rPr>
+        <w:rFonts w:ascii="Times New Roman" w:hAnsi="Times New Roman" w:cs="Times New Roman"/>
+      </w:rPr>
+      <w:t xml:space="preserve">, </w:t>
+    </w:r>
+    <w:proofErr w:type="spellStart"/>
+    <w:r>
+      <w:rPr>
+        <w:rFonts w:ascii="Times New Roman" w:hAnsi="Times New Roman" w:cs="Times New Roman"/>
+      </w:rPr>
+      <w:t>Mayuresh</w:t>
+    </w:r>
+    <w:proofErr w:type="spellEnd"/>
+    <w:r>
+      <w:rPr>
+        <w:rFonts w:ascii="Times New Roman" w:hAnsi="Times New Roman" w:cs="Times New Roman"/>
+      </w:rPr>
+      <w:t xml:space="preserve"> </w:t>
+    </w:r>
+    <w:proofErr w:type="spellStart"/>
+    <w:r>
+      <w:rPr>
+        <w:rFonts w:ascii="Times New Roman" w:hAnsi="Times New Roman" w:cs="Times New Roman"/>
+      </w:rPr>
+      <w:t>Amdekar</w:t>
+    </w:r>
+    <w:proofErr w:type="spellEnd"/>
+    <w:r>
+      <w:rPr>
+        <w:rFonts w:ascii="Times New Roman" w:hAnsi="Times New Roman" w:cs="Times New Roman"/>
+      </w:rPr>
+      <w:t>, Eris Mei, Himanshu Sawant</w:t>
     </w:r>
     <w:r>
       <w:rPr>
@@ -1685,7 +2191,7 @@
         <w:rFonts w:ascii="Times New Roman" w:hAnsi="Times New Roman" w:cs="Times New Roman"/>
         <w:noProof/>
       </w:rPr>
-      <w:t>3</w:t>
+      <w:t>4</w:t>
     </w:r>
     <w:r>
       <w:rPr>
@@ -1699,7 +2205,7 @@
 </file>
 
 <file path=word/numbering.xml><?xml version="1.0" encoding="utf-8"?>
-<w:numbering xmlns:wpc="http://schemas.microsoft.com/office/word/2010/wordprocessingCanvas" xmlns:cx="http://schemas.microsoft.com/office/drawing/2014/chartex" xmlns:cx1="http://schemas.microsoft.com/office/drawing/2015/9/8/chartex" xmlns:cx2="http://schemas.microsoft.com/office/drawing/2015/10/21/chartex" xmlns:cx3="http://schemas.microsoft.com/office/drawing/2016/5/9/chartex" xmlns:cx4="http://schemas.microsoft.com/office/drawing/2016/5/10/chartex" xmlns:cx5="http://schemas.microsoft.com/office/drawing/2016/5/11/chartex" xmlns:mc="http://schemas.openxmlformats.org/markup-compatibility/2006" xmlns:o="urn:schemas-microsoft-com:office:office" xmlns:r="http://schemas.openxmlformats.org/officeDocument/2006/relationships" xmlns:m="http://schemas.openxmlformats.org/officeDocument/2006/math" xmlns:v="urn:schemas-microsoft-com:vml" xmlns:wp14="http://schemas.microsoft.com/office/word/2010/wordprocessingDrawing" xmlns:wp="http://schemas.openxmlformats.org/drawingml/2006/wordprocessingDrawing" xmlns:w10="urn:schemas-microsoft-com:office:word" xmlns:w="http://schemas.openxmlformats.org/wordprocessingml/2006/main" xmlns:w14="http://schemas.microsoft.com/office/word/2010/wordml" xmlns:w15="http://schemas.microsoft.com/office/word/2012/wordml" xmlns:w16se="http://schemas.microsoft.com/office/word/2015/wordml/symex" xmlns:wpg="http://schemas.microsoft.com/office/word/2010/wordprocessingGroup" xmlns:wpi="http://schemas.microsoft.com/office/word/2010/wordprocessingInk" xmlns:wne="http://schemas.microsoft.com/office/word/2006/wordml" xmlns:wps="http://schemas.microsoft.com/office/word/2010/wordprocessingShape" mc:Ignorable="w14 w15 w16se wp14">
+<w:numbering xmlns:wpc="http://schemas.microsoft.com/office/word/2010/wordprocessingCanvas" xmlns:mc="http://schemas.openxmlformats.org/markup-compatibility/2006" xmlns:o="urn:schemas-microsoft-com:office:office" xmlns:r="http://schemas.openxmlformats.org/officeDocument/2006/relationships" xmlns:m="http://schemas.openxmlformats.org/officeDocument/2006/math" xmlns:v="urn:schemas-microsoft-com:vml" xmlns:wp14="http://schemas.microsoft.com/office/word/2010/wordprocessingDrawing" xmlns:wp="http://schemas.openxmlformats.org/drawingml/2006/wordprocessingDrawing" xmlns:w10="urn:schemas-microsoft-com:office:word" xmlns:w="http://schemas.openxmlformats.org/wordprocessingml/2006/main" xmlns:w14="http://schemas.microsoft.com/office/word/2010/wordml" xmlns:w15="http://schemas.microsoft.com/office/word/2012/wordml" xmlns:wpg="http://schemas.microsoft.com/office/word/2010/wordprocessingGroup" xmlns:wpi="http://schemas.microsoft.com/office/word/2010/wordprocessingInk" xmlns:wne="http://schemas.microsoft.com/office/word/2006/wordml" xmlns:wps="http://schemas.microsoft.com/office/word/2010/wordprocessingShape" mc:Ignorable="w14 w15 wp14">
   <w:abstractNum w:abstractNumId="0" w15:restartNumberingAfterBreak="0">
     <w:nsid w:val="05DD1742"/>
     <w:multiLevelType w:val="hybridMultilevel"/>
@@ -2016,6 +2522,95 @@
     </w:lvl>
   </w:abstractNum>
   <w:abstractNum w:abstractNumId="3" w15:restartNumberingAfterBreak="0">
+    <w:nsid w:val="64672274"/>
+    <w:multiLevelType w:val="hybridMultilevel"/>
+    <w:tmpl w:val="FF0036D0"/>
+    <w:lvl w:ilvl="0" w:tplc="4009000F">
+      <w:start w:val="1"/>
+      <w:numFmt w:val="decimal"/>
+      <w:lvlText w:val="%1."/>
+      <w:lvlJc w:val="left"/>
+      <w:pPr>
+        <w:ind w:left="720" w:hanging="360"/>
+      </w:pPr>
+      <w:rPr>
+        <w:rFonts w:hint="default"/>
+      </w:rPr>
+    </w:lvl>
+    <w:lvl w:ilvl="1" w:tplc="40090019" w:tentative="1">
+      <w:start w:val="1"/>
+      <w:numFmt w:val="lowerLetter"/>
+      <w:lvlText w:val="%2."/>
+      <w:lvlJc w:val="left"/>
+      <w:pPr>
+        <w:ind w:left="1440" w:hanging="360"/>
+      </w:pPr>
+    </w:lvl>
+    <w:lvl w:ilvl="2" w:tplc="4009001B" w:tentative="1">
+      <w:start w:val="1"/>
+      <w:numFmt w:val="lowerRoman"/>
+      <w:lvlText w:val="%3."/>
+      <w:lvlJc w:val="right"/>
+      <w:pPr>
+        <w:ind w:left="2160" w:hanging="180"/>
+      </w:pPr>
+    </w:lvl>
+    <w:lvl w:ilvl="3" w:tplc="4009000F" w:tentative="1">
+      <w:start w:val="1"/>
+      <w:numFmt w:val="decimal"/>
+      <w:lvlText w:val="%4."/>
+      <w:lvlJc w:val="left"/>
+      <w:pPr>
+        <w:ind w:left="2880" w:hanging="360"/>
+      </w:pPr>
+    </w:lvl>
+    <w:lvl w:ilvl="4" w:tplc="40090019" w:tentative="1">
+      <w:start w:val="1"/>
+      <w:numFmt w:val="lowerLetter"/>
+      <w:lvlText w:val="%5."/>
+      <w:lvlJc w:val="left"/>
+      <w:pPr>
+        <w:ind w:left="3600" w:hanging="360"/>
+      </w:pPr>
+    </w:lvl>
+    <w:lvl w:ilvl="5" w:tplc="4009001B" w:tentative="1">
+      <w:start w:val="1"/>
+      <w:numFmt w:val="lowerRoman"/>
+      <w:lvlText w:val="%6."/>
+      <w:lvlJc w:val="right"/>
+      <w:pPr>
+        <w:ind w:left="4320" w:hanging="180"/>
+      </w:pPr>
+    </w:lvl>
+    <w:lvl w:ilvl="6" w:tplc="4009000F" w:tentative="1">
+      <w:start w:val="1"/>
+      <w:numFmt w:val="decimal"/>
+      <w:lvlText w:val="%7."/>
+      <w:lvlJc w:val="left"/>
+      <w:pPr>
+        <w:ind w:left="5040" w:hanging="360"/>
+      </w:pPr>
+    </w:lvl>
+    <w:lvl w:ilvl="7" w:tplc="40090019" w:tentative="1">
+      <w:start w:val="1"/>
+      <w:numFmt w:val="lowerLetter"/>
+      <w:lvlText w:val="%8."/>
+      <w:lvlJc w:val="left"/>
+      <w:pPr>
+        <w:ind w:left="5760" w:hanging="360"/>
+      </w:pPr>
+    </w:lvl>
+    <w:lvl w:ilvl="8" w:tplc="4009001B" w:tentative="1">
+      <w:start w:val="1"/>
+      <w:numFmt w:val="lowerRoman"/>
+      <w:lvlText w:val="%9."/>
+      <w:lvlJc w:val="right"/>
+      <w:pPr>
+        <w:ind w:left="6480" w:hanging="180"/>
+      </w:pPr>
+    </w:lvl>
+  </w:abstractNum>
+  <w:abstractNum w:abstractNumId="4" w15:restartNumberingAfterBreak="0">
     <w:nsid w:val="6AFD428F"/>
     <w:multiLevelType w:val="hybridMultilevel"/>
     <w:tmpl w:val="49746FAC"/>
@@ -2096,6 +2691,95 @@
       </w:pPr>
     </w:lvl>
     <w:lvl w:ilvl="8" w:tplc="0409001B" w:tentative="1">
+      <w:start w:val="1"/>
+      <w:numFmt w:val="lowerRoman"/>
+      <w:lvlText w:val="%9."/>
+      <w:lvlJc w:val="right"/>
+      <w:pPr>
+        <w:ind w:left="6480" w:hanging="180"/>
+      </w:pPr>
+    </w:lvl>
+  </w:abstractNum>
+  <w:abstractNum w:abstractNumId="5" w15:restartNumberingAfterBreak="0">
+    <w:nsid w:val="77A82DE4"/>
+    <w:multiLevelType w:val="hybridMultilevel"/>
+    <w:tmpl w:val="80DAA9D0"/>
+    <w:lvl w:ilvl="0" w:tplc="4009000F">
+      <w:start w:val="1"/>
+      <w:numFmt w:val="decimal"/>
+      <w:lvlText w:val="%1."/>
+      <w:lvlJc w:val="left"/>
+      <w:pPr>
+        <w:ind w:left="720" w:hanging="360"/>
+      </w:pPr>
+      <w:rPr>
+        <w:rFonts w:hint="default"/>
+      </w:rPr>
+    </w:lvl>
+    <w:lvl w:ilvl="1" w:tplc="40090019" w:tentative="1">
+      <w:start w:val="1"/>
+      <w:numFmt w:val="lowerLetter"/>
+      <w:lvlText w:val="%2."/>
+      <w:lvlJc w:val="left"/>
+      <w:pPr>
+        <w:ind w:left="1440" w:hanging="360"/>
+      </w:pPr>
+    </w:lvl>
+    <w:lvl w:ilvl="2" w:tplc="4009001B" w:tentative="1">
+      <w:start w:val="1"/>
+      <w:numFmt w:val="lowerRoman"/>
+      <w:lvlText w:val="%3."/>
+      <w:lvlJc w:val="right"/>
+      <w:pPr>
+        <w:ind w:left="2160" w:hanging="180"/>
+      </w:pPr>
+    </w:lvl>
+    <w:lvl w:ilvl="3" w:tplc="4009000F" w:tentative="1">
+      <w:start w:val="1"/>
+      <w:numFmt w:val="decimal"/>
+      <w:lvlText w:val="%4."/>
+      <w:lvlJc w:val="left"/>
+      <w:pPr>
+        <w:ind w:left="2880" w:hanging="360"/>
+      </w:pPr>
+    </w:lvl>
+    <w:lvl w:ilvl="4" w:tplc="40090019" w:tentative="1">
+      <w:start w:val="1"/>
+      <w:numFmt w:val="lowerLetter"/>
+      <w:lvlText w:val="%5."/>
+      <w:lvlJc w:val="left"/>
+      <w:pPr>
+        <w:ind w:left="3600" w:hanging="360"/>
+      </w:pPr>
+    </w:lvl>
+    <w:lvl w:ilvl="5" w:tplc="4009001B" w:tentative="1">
+      <w:start w:val="1"/>
+      <w:numFmt w:val="lowerRoman"/>
+      <w:lvlText w:val="%6."/>
+      <w:lvlJc w:val="right"/>
+      <w:pPr>
+        <w:ind w:left="4320" w:hanging="180"/>
+      </w:pPr>
+    </w:lvl>
+    <w:lvl w:ilvl="6" w:tplc="4009000F" w:tentative="1">
+      <w:start w:val="1"/>
+      <w:numFmt w:val="decimal"/>
+      <w:lvlText w:val="%7."/>
+      <w:lvlJc w:val="left"/>
+      <w:pPr>
+        <w:ind w:left="5040" w:hanging="360"/>
+      </w:pPr>
+    </w:lvl>
+    <w:lvl w:ilvl="7" w:tplc="40090019" w:tentative="1">
+      <w:start w:val="1"/>
+      <w:numFmt w:val="lowerLetter"/>
+      <w:lvlText w:val="%8."/>
+      <w:lvlJc w:val="left"/>
+      <w:pPr>
+        <w:ind w:left="5760" w:hanging="360"/>
+      </w:pPr>
+    </w:lvl>
+    <w:lvl w:ilvl="8" w:tplc="4009001B" w:tentative="1">
       <w:start w:val="1"/>
       <w:numFmt w:val="lowerRoman"/>
       <w:lvlText w:val="%9."/>
@@ -2112,16 +2796,22 @@
     <w:abstractNumId w:val="1"/>
   </w:num>
   <w:num w:numId="3">
-    <w:abstractNumId w:val="3"/>
+    <w:abstractNumId w:val="4"/>
   </w:num>
   <w:num w:numId="4">
     <w:abstractNumId w:val="0"/>
+  </w:num>
+  <w:num w:numId="5">
+    <w:abstractNumId w:val="3"/>
+  </w:num>
+  <w:num w:numId="6">
+    <w:abstractNumId w:val="5"/>
   </w:num>
 </w:numbering>
 </file>
 
 <file path=word/styles.xml><?xml version="1.0" encoding="utf-8"?>
-<w:styles xmlns:mc="http://schemas.openxmlformats.org/markup-compatibility/2006" xmlns:r="http://schemas.openxmlformats.org/officeDocument/2006/relationships" xmlns:w="http://schemas.openxmlformats.org/wordprocessingml/2006/main" xmlns:w14="http://schemas.microsoft.com/office/word/2010/wordml" xmlns:w15="http://schemas.microsoft.com/office/word/2012/wordml" xmlns:w16se="http://schemas.microsoft.com/office/word/2015/wordml/symex" mc:Ignorable="w14 w15 w16se">
+<w:styles xmlns:mc="http://schemas.openxmlformats.org/markup-compatibility/2006" xmlns:r="http://schemas.openxmlformats.org/officeDocument/2006/relationships" xmlns:w="http://schemas.openxmlformats.org/wordprocessingml/2006/main" xmlns:w14="http://schemas.microsoft.com/office/word/2010/wordml" xmlns:w15="http://schemas.microsoft.com/office/word/2012/wordml" mc:Ignorable="w14 w15">
   <w:docDefaults>
     <w:rPrDefault>
       <w:rPr>
@@ -2137,7 +2827,7 @@
       </w:pPr>
     </w:pPrDefault>
   </w:docDefaults>
-  <w:latentStyles w:defLockedState="0" w:defUIPriority="99" w:defSemiHidden="0" w:defUnhideWhenUsed="0" w:defQFormat="0" w:count="374">
+  <w:latentStyles w:defLockedState="0" w:defUIPriority="99" w:defSemiHidden="0" w:defUnhideWhenUsed="0" w:defQFormat="0" w:count="371">
     <w:lsdException w:name="Normal" w:uiPriority="0" w:qFormat="1"/>
     <w:lsdException w:name="heading 1" w:uiPriority="9" w:qFormat="1"/>
     <w:lsdException w:name="heading 2" w:semiHidden="1" w:uiPriority="9" w:unhideWhenUsed="1" w:qFormat="1"/>
@@ -2243,6 +2933,7 @@
     <w:lsdException w:name="HTML Sample" w:semiHidden="1" w:unhideWhenUsed="1"/>
     <w:lsdException w:name="HTML Typewriter" w:semiHidden="1" w:unhideWhenUsed="1"/>
     <w:lsdException w:name="HTML Variable" w:semiHidden="1" w:unhideWhenUsed="1"/>
+    <w:lsdException w:name="Normal Table" w:semiHidden="1" w:unhideWhenUsed="1"/>
     <w:lsdException w:name="annotation subject" w:semiHidden="1" w:unhideWhenUsed="1"/>
     <w:lsdException w:name="No List" w:semiHidden="1" w:unhideWhenUsed="1"/>
     <w:lsdException w:name="Outline List 1" w:semiHidden="1" w:unhideWhenUsed="1"/>
@@ -2287,6 +2978,7 @@
     <w:lsdException w:name="Table Professional" w:semiHidden="1" w:unhideWhenUsed="1"/>
     <w:lsdException w:name="Table Subtle 1" w:semiHidden="1" w:unhideWhenUsed="1"/>
     <w:lsdException w:name="Table Subtle 2" w:semiHidden="1" w:unhideWhenUsed="1"/>
+    <w:lsdException w:name="Table Web 1" w:semiHidden="1" w:unhideWhenUsed="1"/>
     <w:lsdException w:name="Table Web 2" w:semiHidden="1" w:unhideWhenUsed="1"/>
     <w:lsdException w:name="Table Web 3" w:semiHidden="1" w:unhideWhenUsed="1"/>
     <w:lsdException w:name="Balloon Text" w:semiHidden="1" w:unhideWhenUsed="1"/>
@@ -2507,9 +3199,6 @@
     <w:lsdException w:name="List Table 5 Dark Accent 6" w:uiPriority="50"/>
     <w:lsdException w:name="List Table 6 Colorful Accent 6" w:uiPriority="51"/>
     <w:lsdException w:name="List Table 7 Colorful Accent 6" w:uiPriority="52"/>
-    <w:lsdException w:name="Mention" w:semiHidden="1" w:unhideWhenUsed="1"/>
-    <w:lsdException w:name="Smart Hyperlink" w:semiHidden="1" w:unhideWhenUsed="1"/>
-    <w:lsdException w:name="Hashtag" w:semiHidden="1" w:unhideWhenUsed="1"/>
   </w:latentStyles>
   <w:style w:type="paragraph" w:default="1" w:styleId="Normal">
     <w:name w:val="Normal"/>
@@ -2930,7 +3619,7 @@
 </file>
 
 <file path=customXml/itemProps1.xml><?xml version="1.0" encoding="utf-8"?>
-<ds:datastoreItem xmlns:ds="http://schemas.openxmlformats.org/officeDocument/2006/customXml" ds:itemID="{3EE97B3C-5851-4A6C-A232-D1EE75008790}">
+<ds:datastoreItem xmlns:ds="http://schemas.openxmlformats.org/officeDocument/2006/customXml" ds:itemID="{D9527468-3B55-48CA-9CAA-EE8C6F641C36}">
   <ds:schemaRefs>
     <ds:schemaRef ds:uri="http://schemas.openxmlformats.org/officeDocument/2006/bibliography"/>
   </ds:schemaRefs>

</xml_diff>